<commit_message>
up date artists final kb
</commit_message>
<xml_diff>
--- a/Documentation.docx
+++ b/Documentation.docx
@@ -341,13 +341,14 @@
           <w:numId w:val="12"/>
         </w:numPr>
       </w:pPr>
-      <w:proofErr w:type="gramStart"/>
-      <w:r>
-        <w:t>Predicate :</w:t>
-      </w:r>
-      <w:proofErr w:type="gramEnd"/>
-      <w:r>
-        <w:t xml:space="preserve"> </w:t>
+      <w:r>
+        <w:t xml:space="preserve">Predicate </w:t>
+      </w:r>
+      <w:r>
+        <w:t>12</w:t>
+      </w:r>
+      <w:r>
+        <w:t xml:space="preserve">: </w:t>
       </w:r>
       <w:proofErr w:type="spellStart"/>
       <w:r>
@@ -902,6 +903,20 @@
       <w:pPr>
         <w:pStyle w:val="ListParagraph"/>
         <w:numPr>
+          <w:ilvl w:val="0"/>
+          <w:numId w:val="7"/>
+        </w:numPr>
+      </w:pPr>
+      <w:r>
+        <w:t>4557 pages</w:t>
+      </w:r>
+      <w:bookmarkStart w:id="0" w:name="_GoBack"/>
+      <w:bookmarkEnd w:id="0"/>
+    </w:p>
+    <w:p>
+      <w:pPr>
+        <w:pStyle w:val="ListParagraph"/>
+        <w:numPr>
           <w:ilvl w:val="2"/>
           <w:numId w:val="5"/>
         </w:numPr>
@@ -1067,7 +1082,10 @@
         </w:numPr>
       </w:pPr>
       <w:r>
-        <w:t>Mp3.zing.vn has</w:t>
+        <w:t>m</w:t>
+      </w:r>
+      <w:r>
+        <w:t>p3.zing.vn has</w:t>
       </w:r>
       <w:r>
         <w:t xml:space="preserve"> 588861 pages which are stored in</w:t>
@@ -1134,7 +1152,10 @@
         </w:numPr>
       </w:pPr>
       <w:r>
-        <w:t xml:space="preserve">Mp3.zing.vn has </w:t>
+        <w:t>nhaccuatui.com</w:t>
+      </w:r>
+      <w:r>
+        <w:t xml:space="preserve"> has </w:t>
       </w:r>
       <w:r>
         <w:t xml:space="preserve">150176 pages which are stored in </w:t>
@@ -2882,10 +2903,7 @@
         <w:t>If 2 artists have same name, same real name,</w:t>
       </w:r>
       <w:r>
-        <w:t xml:space="preserve"> but come from different countries, </w:t>
-      </w:r>
-      <w:r>
-        <w:t xml:space="preserve">pick the less popular one (or have less song) and modify their record as follow: add </w:t>
+        <w:t xml:space="preserve"> but come from different countries, pick the less popular one (or have less song) and modify their record as follow: add </w:t>
       </w:r>
       <w:proofErr w:type="gramStart"/>
       <w:r>
@@ -2897,27 +2915,13 @@
       </w:r>
       <w:proofErr w:type="gramEnd"/>
       <w:r>
-        <w:t>&gt;</w:t>
-      </w:r>
-      <w:r>
-        <w:t xml:space="preserve"> [</w:t>
-      </w:r>
-      <w:r>
-        <w:t>country</w:t>
-      </w:r>
-      <w:r>
-        <w:t>]</w:t>
+        <w:t>&gt; [country]</w:t>
       </w:r>
       <w:r>
         <w:t>”</w:t>
       </w:r>
       <w:r>
-        <w:t xml:space="preserve"> to the</w:t>
-      </w:r>
-      <w:bookmarkStart w:id="0" w:name="_GoBack"/>
-      <w:bookmarkEnd w:id="0"/>
-      <w:r>
-        <w:t xml:space="preserve"> field </w:t>
+        <w:t xml:space="preserve"> to the field </w:t>
       </w:r>
       <w:r>
         <w:t>‘</w:t>
@@ -2929,19 +2933,7 @@
         <w:t>’</w:t>
       </w:r>
       <w:r>
-        <w:t xml:space="preserve">  where [</w:t>
-      </w:r>
-      <w:r>
-        <w:t>country</w:t>
-      </w:r>
-      <w:r>
-        <w:t xml:space="preserve">] is </w:t>
-      </w:r>
-      <w:r>
-        <w:t>the country where that artist comes from</w:t>
-      </w:r>
-      <w:r>
-        <w:t>.</w:t>
+        <w:t xml:space="preserve">  where [country] is the country where that artist comes from.</w:t>
       </w:r>
     </w:p>
     <w:p>
@@ -2953,42 +2945,18 @@
         </w:numPr>
       </w:pPr>
       <w:r>
-        <w:t xml:space="preserve">If 2 artists have same name, same real name, come from </w:t>
-      </w:r>
-      <w:r>
-        <w:t>the same country</w:t>
-      </w:r>
-      <w:r>
-        <w:t xml:space="preserve">, </w:t>
-      </w:r>
-      <w:r>
-        <w:t xml:space="preserve">but have different major genres </w:t>
-      </w:r>
-      <w:r>
-        <w:t xml:space="preserve">pick the less popular one (or have less song) and modify their record as follow: add </w:t>
+        <w:t xml:space="preserve">If 2 artists have same name, same real name, come from the same country, but have different major genres pick the less popular one (or have less song) and modify their record as follow: add </w:t>
       </w:r>
       <w:proofErr w:type="gramStart"/>
       <w:r>
         <w:t>“</w:t>
       </w:r>
       <w:r>
-        <w:t xml:space="preserve"> </w:t>
-      </w:r>
-      <w:r>
-        <w:t>=</w:t>
+        <w:t xml:space="preserve"> =</w:t>
       </w:r>
       <w:proofErr w:type="gramEnd"/>
       <w:r>
-        <w:t xml:space="preserve">&gt; </w:t>
-      </w:r>
-      <w:r>
-        <w:t xml:space="preserve"> [</w:t>
-      </w:r>
-      <w:r>
-        <w:t>genre</w:t>
-      </w:r>
-      <w:r>
-        <w:t>]</w:t>
+        <w:t>&gt;  [genre]</w:t>
       </w:r>
       <w:r>
         <w:t>”</w:t>
@@ -3006,16 +2974,7 @@
         <w:t>’</w:t>
       </w:r>
       <w:r>
-        <w:t xml:space="preserve">  where [</w:t>
-      </w:r>
-      <w:r>
-        <w:t>genre</w:t>
-      </w:r>
-      <w:r>
-        <w:t xml:space="preserve">] is the </w:t>
-      </w:r>
-      <w:r>
-        <w:t>major genre of that artist.</w:t>
+        <w:t xml:space="preserve">  where [genre] is the major genre of that artist.</w:t>
       </w:r>
     </w:p>
     <w:p>
@@ -5256,7 +5215,7 @@
 </file>
 
 <file path=customXml/itemProps1.xml><?xml version="1.0" encoding="utf-8"?>
-<ds:datastoreItem xmlns:ds="http://schemas.openxmlformats.org/officeDocument/2006/customXml" ds:itemID="{AA3E18EE-F34E-47A2-86B8-D9DF2FC7C275}">
+<ds:datastoreItem xmlns:ds="http://schemas.openxmlformats.org/officeDocument/2006/customXml" ds:itemID="{C515B3DA-2BE9-4BC9-BE9E-B53BB7915943}">
   <ds:schemaRefs>
     <ds:schemaRef ds:uri="http://schemas.openxmlformats.org/officeDocument/2006/bibliography"/>
   </ds:schemaRefs>

</xml_diff>